<commit_message>
Nearly done with assignment2
</commit_message>
<xml_diff>
--- a/assignment-2/assignment2-solutions.docx
+++ b/assignment-2/assignment2-solutions.docx
@@ -1,6 +1,6 @@
 
 <file path=word/document.xml><?xml version="1.0" encoding="utf-8"?>
-<w:document xmlns:wpc="http://schemas.microsoft.com/office/word/2010/wordprocessingCanvas" xmlns:cx="http://schemas.microsoft.com/office/drawing/2014/chartex" xmlns:cx1="http://schemas.microsoft.com/office/drawing/2015/9/8/chartex" xmlns:cx2="http://schemas.microsoft.com/office/drawing/2015/10/21/chartex" xmlns:cx3="http://schemas.microsoft.com/office/drawing/2016/5/9/chartex" xmlns:cx4="http://schemas.microsoft.com/office/drawing/2016/5/10/chartex" xmlns:cx5="http://schemas.microsoft.com/office/drawing/2016/5/11/chartex" xmlns:cx6="http://schemas.microsoft.com/office/drawing/2016/5/12/chartex" xmlns:cx7="http://schemas.microsoft.com/office/drawing/2016/5/13/chartex" xmlns:cx8="http://schemas.microsoft.com/office/drawing/2016/5/14/chartex" xmlns:mc="http://schemas.openxmlformats.org/markup-compatibility/2006" xmlns:aink="http://schemas.microsoft.com/office/drawing/2016/ink" xmlns:am3d="http://schemas.microsoft.com/office/drawing/2017/model3d" xmlns:o="urn:schemas-microsoft-com:office:office" xmlns:oel="http://schemas.microsoft.com/office/2019/extlst" xmlns:r="http://schemas.openxmlformats.org/officeDocument/2006/relationships" xmlns:m="http://schemas.openxmlformats.org/officeDocument/2006/math" xmlns:v="urn:schemas-microsoft-com:vml" xmlns:wp14="http://schemas.microsoft.com/office/word/2010/wordprocessingDrawing" xmlns:wp="http://schemas.openxmlformats.org/drawingml/2006/wordprocessingDrawing" xmlns:w10="urn:schemas-microsoft-com:office:word" xmlns:w="http://schemas.openxmlformats.org/wordprocessingml/2006/main" xmlns:w14="http://schemas.microsoft.com/office/word/2010/wordml" xmlns:w15="http://schemas.microsoft.com/office/word/2012/wordml" xmlns:w16cex="http://schemas.microsoft.com/office/word/2018/wordml/cex" xmlns:w16cid="http://schemas.microsoft.com/office/word/2016/wordml/cid" xmlns:w16="http://schemas.microsoft.com/office/word/2018/wordml" xmlns:w16du="http://schemas.microsoft.com/office/word/2023/wordml/word16du" xmlns:w16sdtdh="http://schemas.microsoft.com/office/word/2020/wordml/sdtdatahash" xmlns:w16se="http://schemas.microsoft.com/office/word/2015/wordml/symex" xmlns:wpg="http://schemas.microsoft.com/office/word/2010/wordprocessingGroup" xmlns:wpi="http://schemas.microsoft.com/office/word/2010/wordprocessingInk" xmlns:wne="http://schemas.microsoft.com/office/word/2006/wordml" xmlns:wps="http://schemas.microsoft.com/office/word/2010/wordprocessingShape" mc:Ignorable="w14 w15 w16se w16cid w16 w16cex w16sdtdh w16du wp14">
+<w:document xmlns:wpc="http://schemas.microsoft.com/office/word/2010/wordprocessingCanvas" xmlns:cx="http://schemas.microsoft.com/office/drawing/2014/chartex" xmlns:cx1="http://schemas.microsoft.com/office/drawing/2015/9/8/chartex" xmlns:cx2="http://schemas.microsoft.com/office/drawing/2015/10/21/chartex" xmlns:cx3="http://schemas.microsoft.com/office/drawing/2016/5/9/chartex" xmlns:cx4="http://schemas.microsoft.com/office/drawing/2016/5/10/chartex" xmlns:cx5="http://schemas.microsoft.com/office/drawing/2016/5/11/chartex" xmlns:cx6="http://schemas.microsoft.com/office/drawing/2016/5/12/chartex" xmlns:cx7="http://schemas.microsoft.com/office/drawing/2016/5/13/chartex" xmlns:cx8="http://schemas.microsoft.com/office/drawing/2016/5/14/chartex" xmlns:mc="http://schemas.openxmlformats.org/markup-compatibility/2006" xmlns:aink="http://schemas.microsoft.com/office/drawing/2016/ink" xmlns:am3d="http://schemas.microsoft.com/office/drawing/2017/model3d" xmlns:o="urn:schemas-microsoft-com:office:office" xmlns:oel="http://schemas.microsoft.com/office/2019/extlst" xmlns:r="http://schemas.openxmlformats.org/officeDocument/2006/relationships" xmlns:m="http://schemas.openxmlformats.org/officeDocument/2006/math" xmlns:v="urn:schemas-microsoft-com:vml" xmlns:wp14="http://schemas.microsoft.com/office/word/2010/wordprocessingDrawing" xmlns:wp="http://schemas.openxmlformats.org/drawingml/2006/wordprocessingDrawing" xmlns:w10="urn:schemas-microsoft-com:office:word" xmlns:w="http://schemas.openxmlformats.org/wordprocessingml/2006/main" xmlns:w14="http://schemas.microsoft.com/office/word/2010/wordml" xmlns:w15="http://schemas.microsoft.com/office/word/2012/wordml" xmlns:w16cex="http://schemas.microsoft.com/office/word/2018/wordml/cex" xmlns:w16cid="http://schemas.microsoft.com/office/word/2016/wordml/cid" xmlns:w16="http://schemas.microsoft.com/office/word/2018/wordml" xmlns:w16sdtdh="http://schemas.microsoft.com/office/word/2020/wordml/sdtdatahash" xmlns:w16se="http://schemas.microsoft.com/office/word/2015/wordml/symex" xmlns:wpg="http://schemas.microsoft.com/office/word/2010/wordprocessingGroup" xmlns:wpi="http://schemas.microsoft.com/office/word/2010/wordprocessingInk" xmlns:wne="http://schemas.microsoft.com/office/word/2006/wordml" xmlns:wps="http://schemas.microsoft.com/office/word/2010/wordprocessingShape" mc:Ignorable="w14 w15 w16se w16cid w16 w16cex w16sdtdh wp14">
   <w:body>
     <w:p>
       <w:pPr>
@@ -33,31 +33,7 @@
         <w:rPr>
           <w:rFonts w:ascii="Times New Roman" w:hAnsi="Times New Roman" w:cs="Times New Roman"/>
         </w:rPr>
-        <w:t>1</w:t>
-      </w:r>
-      <w:r>
-        <w:rPr>
-          <w:rFonts w:ascii="Times New Roman" w:hAnsi="Times New Roman" w:cs="Times New Roman"/>
-        </w:rPr>
-        <w:t>1</w:t>
-      </w:r>
-      <w:r>
-        <w:rPr>
-          <w:rFonts w:ascii="Times New Roman" w:hAnsi="Times New Roman" w:cs="Times New Roman"/>
-        </w:rPr>
-        <w:t>/</w:t>
-      </w:r>
-      <w:r>
-        <w:rPr>
-          <w:rFonts w:ascii="Times New Roman" w:hAnsi="Times New Roman" w:cs="Times New Roman"/>
-        </w:rPr>
-        <w:t>05</w:t>
-      </w:r>
-      <w:r>
-        <w:rPr>
-          <w:rFonts w:ascii="Times New Roman" w:hAnsi="Times New Roman" w:cs="Times New Roman"/>
-        </w:rPr>
-        <w:t>/2024</w:t>
+        <w:t>11/05/2024</w:t>
       </w:r>
     </w:p>
     <w:p>
@@ -72,15 +48,6 @@
         </w:rPr>
         <w:t>Professor Sai, COSC 412.001</w:t>
       </w:r>
-    </w:p>
-    <w:p>
-      <w:pPr>
-        <w:rPr>
-          <w:rFonts w:ascii="Times New Roman" w:hAnsi="Times New Roman" w:cs="Times New Roman"/>
-          <w:b/>
-          <w:bCs/>
-        </w:rPr>
-      </w:pPr>
     </w:p>
     <w:p>
       <w:pPr>
@@ -132,59 +99,270 @@
     </w:p>
     <w:p>
       <w:pPr>
-        <w:rPr>
-          <w:rFonts w:ascii="Times New Roman" w:hAnsi="Times New Roman" w:cs="Times New Roman"/>
-        </w:rPr>
-      </w:pPr>
-      <w:r>
-        <w:rPr>
-          <w:rFonts w:ascii="Times New Roman" w:hAnsi="Times New Roman" w:cs="Times New Roman"/>
-        </w:rPr>
-        <w:t xml:space="preserve">b) </w:t>
-      </w:r>
+        <w:pStyle w:val="ListParagraph"/>
+        <w:numPr>
+          <w:ilvl w:val="0"/>
+          <w:numId w:val="1"/>
+        </w:numPr>
+        <w:rPr>
+          <w:rFonts w:ascii="Times New Roman" w:hAnsi="Times New Roman" w:cs="Times New Roman"/>
+          <w:color w:val="FF0000"/>
+        </w:rPr>
+      </w:pPr>
       <w:proofErr w:type="spellStart"/>
       <w:r>
+        <w:rPr>
+          <w:rFonts w:ascii="Times New Roman" w:hAnsi="Times New Roman" w:cs="Times New Roman"/>
+          <w:color w:val="FF0000"/>
+        </w:rPr>
+        <w:t>PressClutch</w:t>
+      </w:r>
+      <w:proofErr w:type="spellEnd"/>
+    </w:p>
+    <w:p>
+      <w:pPr>
+        <w:pStyle w:val="ListParagraph"/>
+        <w:numPr>
+          <w:ilvl w:val="0"/>
+          <w:numId w:val="1"/>
+        </w:numPr>
+        <w:rPr>
+          <w:rFonts w:ascii="Times New Roman" w:hAnsi="Times New Roman" w:cs="Times New Roman"/>
+          <w:color w:val="FF0000"/>
+        </w:rPr>
+      </w:pPr>
+      <w:r>
+        <w:rPr>
+          <w:rFonts w:ascii="Times New Roman" w:hAnsi="Times New Roman" w:cs="Times New Roman"/>
+          <w:color w:val="FF0000"/>
+        </w:rPr>
+        <w:t>Move</w:t>
+      </w:r>
+    </w:p>
+    <w:p>
+      <w:pPr>
+        <w:pStyle w:val="ListParagraph"/>
+        <w:numPr>
+          <w:ilvl w:val="0"/>
+          <w:numId w:val="1"/>
+        </w:numPr>
+        <w:rPr>
+          <w:rFonts w:ascii="Times New Roman" w:hAnsi="Times New Roman" w:cs="Times New Roman"/>
+          <w:color w:val="FF0000"/>
+        </w:rPr>
+      </w:pPr>
+      <w:r>
+        <w:rPr>
+          <w:rFonts w:ascii="Times New Roman" w:hAnsi="Times New Roman" w:cs="Times New Roman"/>
+          <w:color w:val="FF0000"/>
+        </w:rPr>
+        <w:t>Stop</w:t>
+      </w:r>
+    </w:p>
+    <w:p>
+      <w:pPr>
+        <w:pStyle w:val="ListParagraph"/>
+        <w:numPr>
+          <w:ilvl w:val="0"/>
+          <w:numId w:val="1"/>
+        </w:numPr>
+        <w:rPr>
+          <w:rFonts w:ascii="Times New Roman" w:hAnsi="Times New Roman" w:cs="Times New Roman"/>
+          <w:color w:val="FF0000"/>
+        </w:rPr>
+      </w:pPr>
+      <w:r>
+        <w:rPr>
+          <w:rFonts w:ascii="Times New Roman" w:hAnsi="Times New Roman" w:cs="Times New Roman"/>
+          <w:color w:val="FF0000"/>
+        </w:rPr>
+        <w:t>Turn</w:t>
+      </w:r>
+    </w:p>
+    <w:p>
+      <w:pPr>
+        <w:pStyle w:val="ListParagraph"/>
+        <w:numPr>
+          <w:ilvl w:val="0"/>
+          <w:numId w:val="1"/>
+        </w:numPr>
+        <w:rPr>
+          <w:rFonts w:ascii="Times New Roman" w:hAnsi="Times New Roman" w:cs="Times New Roman"/>
+          <w:color w:val="FF0000"/>
+        </w:rPr>
+      </w:pPr>
+      <w:proofErr w:type="spellStart"/>
+      <w:r>
+        <w:rPr>
+          <w:rFonts w:ascii="Times New Roman" w:hAnsi="Times New Roman" w:cs="Times New Roman"/>
+          <w:color w:val="FF0000"/>
+        </w:rPr>
+        <w:t>SetSpeedMPH</w:t>
+      </w:r>
+      <w:proofErr w:type="spellEnd"/>
+    </w:p>
+    <w:p>
+      <w:pPr>
+        <w:pStyle w:val="ListParagraph"/>
+        <w:numPr>
+          <w:ilvl w:val="0"/>
+          <w:numId w:val="1"/>
+        </w:numPr>
+        <w:rPr>
+          <w:rFonts w:ascii="Times New Roman" w:hAnsi="Times New Roman" w:cs="Times New Roman"/>
+          <w:color w:val="FF0000"/>
+        </w:rPr>
+      </w:pPr>
+      <w:proofErr w:type="spellStart"/>
+      <w:r>
+        <w:rPr>
+          <w:rFonts w:ascii="Times New Roman" w:hAnsi="Times New Roman" w:cs="Times New Roman"/>
+          <w:color w:val="FF0000"/>
+        </w:rPr>
+        <w:t>GetSpeedMPH</w:t>
+      </w:r>
+      <w:proofErr w:type="spellEnd"/>
+    </w:p>
+    <w:p>
+      <w:pPr>
+        <w:pStyle w:val="ListParagraph"/>
+        <w:numPr>
+          <w:ilvl w:val="0"/>
+          <w:numId w:val="1"/>
+        </w:numPr>
+        <w:rPr>
+          <w:rFonts w:ascii="Times New Roman" w:hAnsi="Times New Roman" w:cs="Times New Roman"/>
+          <w:color w:val="FF0000"/>
+        </w:rPr>
+      </w:pPr>
+      <w:proofErr w:type="spellStart"/>
+      <w:r>
+        <w:rPr>
+          <w:rFonts w:ascii="Times New Roman" w:hAnsi="Times New Roman" w:cs="Times New Roman"/>
+          <w:color w:val="FF0000"/>
+        </w:rPr>
+        <w:t>GetSpeedKPH</w:t>
+      </w:r>
+      <w:proofErr w:type="spellEnd"/>
+    </w:p>
+    <w:p>
+      <w:pPr>
+        <w:pStyle w:val="ListParagraph"/>
+        <w:numPr>
+          <w:ilvl w:val="0"/>
+          <w:numId w:val="1"/>
+        </w:numPr>
+        <w:rPr>
+          <w:rFonts w:ascii="Times New Roman" w:hAnsi="Times New Roman" w:cs="Times New Roman"/>
+          <w:color w:val="FF0000"/>
+        </w:rPr>
+      </w:pPr>
+      <w:proofErr w:type="spellStart"/>
+      <w:r>
+        <w:rPr>
+          <w:rFonts w:ascii="Times New Roman" w:hAnsi="Times New Roman" w:cs="Times New Roman"/>
+          <w:color w:val="FF0000"/>
+        </w:rPr>
+        <w:t>SetMileage</w:t>
+      </w:r>
+      <w:proofErr w:type="spellEnd"/>
+    </w:p>
+    <w:p>
+      <w:pPr>
         <w:rPr>
           <w:rFonts w:ascii="Times New Roman" w:hAnsi="Times New Roman" w:cs="Times New Roman"/>
           <w:b/>
           <w:bCs/>
         </w:rPr>
-        <w:t>SetMileage</w:t>
-      </w:r>
-      <w:proofErr w:type="spellEnd"/>
+      </w:pPr>
+      <w:r>
+        <w:rPr>
+          <w:rFonts w:ascii="Times New Roman" w:hAnsi="Times New Roman" w:cs="Times New Roman"/>
+        </w:rPr>
+        <w:t xml:space="preserve">b) </w:t>
+      </w:r>
+      <w:proofErr w:type="spellStart"/>
       <w:r>
         <w:rPr>
           <w:rFonts w:ascii="Times New Roman" w:hAnsi="Times New Roman" w:cs="Times New Roman"/>
           <w:b/>
           <w:bCs/>
         </w:rPr>
-        <w:t xml:space="preserve"> method in the Station Wagon class (True/False):</w:t>
-      </w:r>
-      <w:r>
-        <w:rPr>
-          <w:rFonts w:ascii="Times New Roman" w:hAnsi="Times New Roman" w:cs="Times New Roman"/>
-        </w:rPr>
-        <w:t xml:space="preserve"> </w:t>
-      </w:r>
-    </w:p>
-    <w:p>
-      <w:pPr>
-        <w:rPr>
-          <w:rFonts w:ascii="Times New Roman" w:hAnsi="Times New Roman" w:cs="Times New Roman"/>
-        </w:rPr>
-      </w:pPr>
-      <w:r>
-        <w:rPr>
-          <w:rFonts w:ascii="Times New Roman" w:hAnsi="Times New Roman" w:cs="Times New Roman"/>
-        </w:rPr>
-        <w:t xml:space="preserve">c) </w:t>
-      </w:r>
+        <w:t>SetMileage</w:t>
+      </w:r>
+      <w:proofErr w:type="spellEnd"/>
       <w:r>
         <w:rPr>
           <w:rFonts w:ascii="Times New Roman" w:hAnsi="Times New Roman" w:cs="Times New Roman"/>
           <w:b/>
           <w:bCs/>
         </w:rPr>
+        <w:t xml:space="preserve"> method in the Station Wagon class (True/False):</w:t>
+      </w:r>
+      <w:r>
+        <w:rPr>
+          <w:rFonts w:ascii="Times New Roman" w:hAnsi="Times New Roman" w:cs="Times New Roman"/>
+        </w:rPr>
+        <w:t xml:space="preserve"> </w:t>
+      </w:r>
+      <w:r>
+        <w:rPr>
+          <w:rFonts w:ascii="Times New Roman" w:hAnsi="Times New Roman" w:cs="Times New Roman"/>
+          <w:color w:val="FF0000"/>
+        </w:rPr>
+        <w:t xml:space="preserve">This is true because </w:t>
+      </w:r>
+      <w:proofErr w:type="spellStart"/>
+      <w:r>
+        <w:rPr>
+          <w:rFonts w:ascii="Times New Roman" w:hAnsi="Times New Roman" w:cs="Times New Roman"/>
+          <w:color w:val="FF0000"/>
+        </w:rPr>
+        <w:t>StationWagon</w:t>
+      </w:r>
+      <w:proofErr w:type="spellEnd"/>
+      <w:r>
+        <w:rPr>
+          <w:rFonts w:ascii="Times New Roman" w:hAnsi="Times New Roman" w:cs="Times New Roman"/>
+          <w:color w:val="FF0000"/>
+        </w:rPr>
+        <w:t xml:space="preserve"> is inherited the Car class which has the </w:t>
+      </w:r>
+      <w:proofErr w:type="spellStart"/>
+      <w:r>
+        <w:rPr>
+          <w:rFonts w:ascii="Times New Roman" w:hAnsi="Times New Roman" w:cs="Times New Roman"/>
+          <w:color w:val="FF0000"/>
+        </w:rPr>
+        <w:t>SetMileage</w:t>
+      </w:r>
+      <w:proofErr w:type="spellEnd"/>
+      <w:r>
+        <w:rPr>
+          <w:rFonts w:ascii="Times New Roman" w:hAnsi="Times New Roman" w:cs="Times New Roman"/>
+          <w:color w:val="FF0000"/>
+        </w:rPr>
+        <w:t xml:space="preserve"> defined.</w:t>
+      </w:r>
+    </w:p>
+    <w:p>
+      <w:pPr>
+        <w:rPr>
+          <w:rFonts w:ascii="Times New Roman" w:hAnsi="Times New Roman" w:cs="Times New Roman"/>
+        </w:rPr>
+      </w:pPr>
+      <w:r>
+        <w:rPr>
+          <w:rFonts w:ascii="Times New Roman" w:hAnsi="Times New Roman" w:cs="Times New Roman"/>
+        </w:rPr>
+        <w:t xml:space="preserve">c) </w:t>
+      </w:r>
+      <w:r>
+        <w:rPr>
+          <w:rFonts w:ascii="Times New Roman" w:hAnsi="Times New Roman" w:cs="Times New Roman"/>
+          <w:b/>
+          <w:bCs/>
+        </w:rPr>
         <w:t>Generalization in class diagrams:</w:t>
       </w:r>
       <w:r>
@@ -193,6 +371,192 @@
         </w:rPr>
         <w:t xml:space="preserve"> </w:t>
       </w:r>
+      <w:r>
+        <w:rPr>
+          <w:rFonts w:ascii="Times New Roman" w:hAnsi="Times New Roman" w:cs="Times New Roman"/>
+          <w:color w:val="FF0000"/>
+        </w:rPr>
+        <w:t xml:space="preserve">Generalization represent an “is-a” relationship </w:t>
+      </w:r>
+      <w:r>
+        <w:rPr>
+          <w:rFonts w:ascii="Times New Roman" w:hAnsi="Times New Roman" w:cs="Times New Roman"/>
+          <w:color w:val="FF0000"/>
+        </w:rPr>
+        <w:t>i.e.,</w:t>
+      </w:r>
+      <w:r>
+        <w:rPr>
+          <w:rFonts w:ascii="Times New Roman" w:hAnsi="Times New Roman" w:cs="Times New Roman"/>
+          <w:color w:val="FF0000"/>
+        </w:rPr>
+        <w:t xml:space="preserve"> a subclass inherits the attributes and methods from a super</w:t>
+      </w:r>
+      <w:r>
+        <w:rPr>
+          <w:rFonts w:ascii="Times New Roman" w:hAnsi="Times New Roman" w:cs="Times New Roman"/>
+          <w:color w:val="FF0000"/>
+        </w:rPr>
+        <w:t xml:space="preserve"> </w:t>
+      </w:r>
+      <w:r>
+        <w:rPr>
+          <w:rFonts w:ascii="Times New Roman" w:hAnsi="Times New Roman" w:cs="Times New Roman"/>
+          <w:color w:val="FF0000"/>
+        </w:rPr>
+        <w:t>class.</w:t>
+      </w:r>
+    </w:p>
+    <w:p>
+      <w:pPr>
+        <w:pStyle w:val="ListParagraph"/>
+        <w:numPr>
+          <w:ilvl w:val="0"/>
+          <w:numId w:val="2"/>
+        </w:numPr>
+        <w:rPr>
+          <w:rFonts w:ascii="Times New Roman" w:hAnsi="Times New Roman" w:cs="Times New Roman"/>
+          <w:color w:val="FF0000"/>
+        </w:rPr>
+      </w:pPr>
+      <w:r>
+        <w:rPr>
+          <w:rFonts w:ascii="Times New Roman" w:hAnsi="Times New Roman" w:cs="Times New Roman"/>
+          <w:color w:val="FF0000"/>
+        </w:rPr>
+        <w:t xml:space="preserve">Vehicle is a generalization of </w:t>
+      </w:r>
+      <w:proofErr w:type="gramStart"/>
+      <w:r>
+        <w:rPr>
+          <w:rFonts w:ascii="Times New Roman" w:hAnsi="Times New Roman" w:cs="Times New Roman"/>
+          <w:color w:val="FF0000"/>
+        </w:rPr>
+        <w:t>Car</w:t>
+      </w:r>
+      <w:proofErr w:type="gramEnd"/>
+    </w:p>
+    <w:p>
+      <w:pPr>
+        <w:pStyle w:val="ListParagraph"/>
+        <w:numPr>
+          <w:ilvl w:val="0"/>
+          <w:numId w:val="2"/>
+        </w:numPr>
+        <w:rPr>
+          <w:rFonts w:ascii="Times New Roman" w:hAnsi="Times New Roman" w:cs="Times New Roman"/>
+          <w:color w:val="FF0000"/>
+        </w:rPr>
+      </w:pPr>
+      <w:r>
+        <w:rPr>
+          <w:rFonts w:ascii="Times New Roman" w:hAnsi="Times New Roman" w:cs="Times New Roman"/>
+          <w:color w:val="FF0000"/>
+        </w:rPr>
+        <w:t xml:space="preserve">Vehicle is a generalization of </w:t>
+      </w:r>
+      <w:proofErr w:type="gramStart"/>
+      <w:r>
+        <w:rPr>
+          <w:rFonts w:ascii="Times New Roman" w:hAnsi="Times New Roman" w:cs="Times New Roman"/>
+          <w:color w:val="FF0000"/>
+        </w:rPr>
+        <w:t>Bicycle</w:t>
+      </w:r>
+      <w:proofErr w:type="gramEnd"/>
+    </w:p>
+    <w:p>
+      <w:pPr>
+        <w:pStyle w:val="ListParagraph"/>
+        <w:numPr>
+          <w:ilvl w:val="0"/>
+          <w:numId w:val="2"/>
+        </w:numPr>
+        <w:rPr>
+          <w:rFonts w:ascii="Times New Roman" w:hAnsi="Times New Roman" w:cs="Times New Roman"/>
+          <w:color w:val="FF0000"/>
+        </w:rPr>
+      </w:pPr>
+      <w:r>
+        <w:rPr>
+          <w:rFonts w:ascii="Times New Roman" w:hAnsi="Times New Roman" w:cs="Times New Roman"/>
+          <w:color w:val="FF0000"/>
+        </w:rPr>
+        <w:t xml:space="preserve">Vehicle is a generalization of </w:t>
+      </w:r>
+      <w:proofErr w:type="spellStart"/>
+      <w:proofErr w:type="gramStart"/>
+      <w:r>
+        <w:rPr>
+          <w:rFonts w:ascii="Times New Roman" w:hAnsi="Times New Roman" w:cs="Times New Roman"/>
+          <w:color w:val="FF0000"/>
+        </w:rPr>
+        <w:t>RollerSkates</w:t>
+      </w:r>
+      <w:proofErr w:type="spellEnd"/>
+      <w:proofErr w:type="gramEnd"/>
+    </w:p>
+    <w:p>
+      <w:pPr>
+        <w:pStyle w:val="ListParagraph"/>
+        <w:numPr>
+          <w:ilvl w:val="0"/>
+          <w:numId w:val="2"/>
+        </w:numPr>
+        <w:rPr>
+          <w:rFonts w:ascii="Times New Roman" w:hAnsi="Times New Roman" w:cs="Times New Roman"/>
+          <w:color w:val="FF0000"/>
+        </w:rPr>
+      </w:pPr>
+      <w:r>
+        <w:rPr>
+          <w:rFonts w:ascii="Times New Roman" w:hAnsi="Times New Roman" w:cs="Times New Roman"/>
+          <w:color w:val="FF0000"/>
+        </w:rPr>
+        <w:t xml:space="preserve">Car is a generalization of </w:t>
+      </w:r>
+      <w:proofErr w:type="spellStart"/>
+      <w:proofErr w:type="gramStart"/>
+      <w:r>
+        <w:rPr>
+          <w:rFonts w:ascii="Times New Roman" w:hAnsi="Times New Roman" w:cs="Times New Roman"/>
+          <w:color w:val="FF0000"/>
+        </w:rPr>
+        <w:t>SportsCar</w:t>
+      </w:r>
+      <w:proofErr w:type="spellEnd"/>
+      <w:proofErr w:type="gramEnd"/>
+    </w:p>
+    <w:p>
+      <w:pPr>
+        <w:pStyle w:val="ListParagraph"/>
+        <w:numPr>
+          <w:ilvl w:val="0"/>
+          <w:numId w:val="2"/>
+        </w:numPr>
+        <w:rPr>
+          <w:rFonts w:ascii="Times New Roman" w:hAnsi="Times New Roman" w:cs="Times New Roman"/>
+          <w:color w:val="FF0000"/>
+        </w:rPr>
+      </w:pPr>
+      <w:r>
+        <w:rPr>
+          <w:rFonts w:ascii="Times New Roman" w:hAnsi="Times New Roman" w:cs="Times New Roman"/>
+          <w:color w:val="FF0000"/>
+        </w:rPr>
+        <w:t xml:space="preserve">Car is a generalization of </w:t>
+      </w:r>
+      <w:proofErr w:type="spellStart"/>
+      <w:proofErr w:type="gramStart"/>
+      <w:r>
+        <w:rPr>
+          <w:rFonts w:ascii="Times New Roman" w:hAnsi="Times New Roman" w:cs="Times New Roman"/>
+          <w:color w:val="FF0000"/>
+        </w:rPr>
+        <w:t>StationWagon</w:t>
+      </w:r>
+      <w:proofErr w:type="spellEnd"/>
+      <w:proofErr w:type="gramEnd"/>
     </w:p>
     <w:p>
       <w:pPr>
@@ -204,7 +568,9 @@
           <w:szCs w:val="28"/>
         </w:rPr>
       </w:pPr>
-      <w:r>
+    </w:p>
+    <w:p>
+      <w:pPr>
         <w:rPr>
           <w:rFonts w:ascii="Times New Roman" w:hAnsi="Times New Roman" w:cs="Times New Roman"/>
           <w:b/>
@@ -212,62 +578,7 @@
           <w:sz w:val="28"/>
           <w:szCs w:val="28"/>
         </w:rPr>
-        <w:t>Question 2</w:t>
-      </w:r>
-    </w:p>
-    <w:p>
-      <w:pPr>
-        <w:rPr>
-          <w:rFonts w:ascii="Times New Roman" w:hAnsi="Times New Roman" w:cs="Times New Roman"/>
-        </w:rPr>
-      </w:pPr>
-      <w:r>
-        <w:rPr>
-          <w:rFonts w:ascii="Times New Roman" w:hAnsi="Times New Roman" w:cs="Times New Roman"/>
-        </w:rPr>
-        <w:t xml:space="preserve">a) </w:t>
-      </w:r>
-      <w:r>
-        <w:rPr>
-          <w:rFonts w:ascii="Times New Roman" w:hAnsi="Times New Roman" w:cs="Times New Roman"/>
-          <w:b/>
-          <w:bCs/>
-        </w:rPr>
-        <w:t>Open-Close Principle:</w:t>
-      </w:r>
-      <w:r>
-        <w:rPr>
-          <w:rFonts w:ascii="Times New Roman" w:hAnsi="Times New Roman" w:cs="Times New Roman"/>
-        </w:rPr>
-        <w:t xml:space="preserve"> The Open-Close Principle suggests that software entities (classes, modules, functions, etc.) should be open for extension but closed for modification. After analyzing the given class diagram, redesign the system so that the new diagram follows this principle. The goal is to ensure that you can extend functionality without changing existing code.</w:t>
-      </w:r>
-    </w:p>
-    <w:p>
-      <w:pPr>
-        <w:rPr>
-          <w:rFonts w:ascii="Times New Roman" w:hAnsi="Times New Roman" w:cs="Times New Roman"/>
-        </w:rPr>
-      </w:pPr>
-      <w:r>
-        <w:rPr>
-          <w:rFonts w:ascii="Times New Roman" w:hAnsi="Times New Roman" w:cs="Times New Roman"/>
-        </w:rPr>
-        <w:t xml:space="preserve">b) </w:t>
-      </w:r>
-      <w:r>
-        <w:rPr>
-          <w:rFonts w:ascii="Times New Roman" w:hAnsi="Times New Roman" w:cs="Times New Roman"/>
-          <w:b/>
-          <w:bCs/>
-        </w:rPr>
-        <w:t>Dependency Inversion Principle:</w:t>
-      </w:r>
-      <w:r>
-        <w:rPr>
-          <w:rFonts w:ascii="Times New Roman" w:hAnsi="Times New Roman" w:cs="Times New Roman"/>
-        </w:rPr>
-        <w:t xml:space="preserve"> The Dependency Inversion Principle suggests that high-level modules should not depend on low-level modules. Both should depend on abstractions, and abstractions should not depend on details. Apply this principle to the given problem and modify the class diagram so that high-level components depend on abstractions.</w:t>
-      </w:r>
+      </w:pPr>
     </w:p>
     <w:p>
       <w:pPr>
@@ -279,7 +590,9 @@
           <w:szCs w:val="28"/>
         </w:rPr>
       </w:pPr>
-      <w:r>
+    </w:p>
+    <w:p>
+      <w:pPr>
         <w:rPr>
           <w:rFonts w:ascii="Times New Roman" w:hAnsi="Times New Roman" w:cs="Times New Roman"/>
           <w:b/>
@@ -287,80 +600,707 @@
           <w:sz w:val="28"/>
           <w:szCs w:val="28"/>
         </w:rPr>
-        <w:t>Question 3</w:t>
-      </w:r>
-    </w:p>
-    <w:p>
-      <w:pPr>
-        <w:rPr>
-          <w:rFonts w:ascii="Times New Roman" w:hAnsi="Times New Roman" w:cs="Times New Roman"/>
-        </w:rPr>
-      </w:pPr>
-      <w:r>
-        <w:rPr>
-          <w:rFonts w:ascii="Times New Roman" w:hAnsi="Times New Roman" w:cs="Times New Roman"/>
-        </w:rPr>
-        <w:t xml:space="preserve">a) </w:t>
-      </w:r>
-      <w:r>
+      </w:pPr>
+    </w:p>
+    <w:p>
+      <w:pPr>
         <w:rPr>
           <w:rFonts w:ascii="Times New Roman" w:hAnsi="Times New Roman" w:cs="Times New Roman"/>
           <w:b/>
           <w:bCs/>
-        </w:rPr>
-        <w:t>Square Adapter Design:</w:t>
-      </w:r>
-      <w:r>
-        <w:rPr>
-          <w:rFonts w:ascii="Times New Roman" w:hAnsi="Times New Roman" w:cs="Times New Roman"/>
-        </w:rPr>
-        <w:t xml:space="preserve"> </w:t>
-      </w:r>
-    </w:p>
-    <w:p>
-      <w:pPr>
-        <w:rPr>
-          <w:rFonts w:ascii="Times New Roman" w:hAnsi="Times New Roman" w:cs="Times New Roman"/>
-        </w:rPr>
-      </w:pPr>
-      <w:r>
-        <w:rPr>
-          <w:rFonts w:ascii="Times New Roman" w:hAnsi="Times New Roman" w:cs="Times New Roman"/>
-        </w:rPr>
-        <w:t xml:space="preserve">b) </w:t>
-      </w:r>
-      <w:r>
+          <w:sz w:val="28"/>
+          <w:szCs w:val="28"/>
+        </w:rPr>
+      </w:pPr>
+    </w:p>
+    <w:p>
+      <w:pPr>
         <w:rPr>
           <w:rFonts w:ascii="Times New Roman" w:hAnsi="Times New Roman" w:cs="Times New Roman"/>
           <w:b/>
           <w:bCs/>
-        </w:rPr>
-        <w:t>Output of the Main Method:</w:t>
-      </w:r>
-      <w:r>
-        <w:rPr>
-          <w:rFonts w:ascii="Times New Roman" w:hAnsi="Times New Roman" w:cs="Times New Roman"/>
-        </w:rPr>
-        <w:t xml:space="preserve"> </w:t>
-      </w:r>
-    </w:p>
-    <w:p>
-      <w:pPr>
-        <w:rPr>
-          <w:rFonts w:ascii="Times New Roman" w:hAnsi="Times New Roman" w:cs="Times New Roman"/>
-        </w:rPr>
-      </w:pPr>
-      <w:r>
-        <w:rPr>
-          <w:rFonts w:ascii="Times New Roman" w:hAnsi="Times New Roman" w:cs="Times New Roman"/>
-        </w:rPr>
-        <w:t xml:space="preserve">c) </w:t>
-      </w:r>
-      <w:r>
+          <w:sz w:val="28"/>
+          <w:szCs w:val="28"/>
+        </w:rPr>
+      </w:pPr>
+    </w:p>
+    <w:p>
+      <w:pPr>
         <w:rPr>
           <w:rFonts w:ascii="Times New Roman" w:hAnsi="Times New Roman" w:cs="Times New Roman"/>
           <w:b/>
           <w:bCs/>
+          <w:sz w:val="28"/>
+          <w:szCs w:val="28"/>
+        </w:rPr>
+      </w:pPr>
+    </w:p>
+    <w:p>
+      <w:pPr>
+        <w:rPr>
+          <w:rFonts w:ascii="Times New Roman" w:hAnsi="Times New Roman" w:cs="Times New Roman"/>
+          <w:b/>
+          <w:bCs/>
+          <w:sz w:val="28"/>
+          <w:szCs w:val="28"/>
+        </w:rPr>
+      </w:pPr>
+    </w:p>
+    <w:p>
+      <w:pPr>
+        <w:rPr>
+          <w:rFonts w:ascii="Times New Roman" w:hAnsi="Times New Roman" w:cs="Times New Roman"/>
+          <w:b/>
+          <w:bCs/>
+          <w:sz w:val="28"/>
+          <w:szCs w:val="28"/>
+        </w:rPr>
+      </w:pPr>
+      <w:r>
+        <w:rPr>
+          <w:rFonts w:ascii="Times New Roman" w:hAnsi="Times New Roman" w:cs="Times New Roman"/>
+          <w:b/>
+          <w:bCs/>
+          <w:sz w:val="28"/>
+          <w:szCs w:val="28"/>
+        </w:rPr>
+        <w:lastRenderedPageBreak/>
+        <w:t>Question 2</w:t>
+      </w:r>
+    </w:p>
+    <w:p>
+      <w:pPr>
+        <w:rPr>
+          <w:rFonts w:ascii="Times New Roman" w:hAnsi="Times New Roman" w:cs="Times New Roman"/>
+          <w:color w:val="FF0000"/>
+        </w:rPr>
+      </w:pPr>
+      <w:r>
+        <w:rPr>
+          <w:rFonts w:ascii="Times New Roman" w:hAnsi="Times New Roman" w:cs="Times New Roman"/>
+        </w:rPr>
+        <w:t xml:space="preserve">a) </w:t>
+      </w:r>
+      <w:r>
+        <w:rPr>
+          <w:rFonts w:ascii="Times New Roman" w:hAnsi="Times New Roman" w:cs="Times New Roman"/>
+          <w:b/>
+          <w:bCs/>
+        </w:rPr>
+        <w:t>Open-Close Principle:</w:t>
+      </w:r>
+      <w:r>
+        <w:rPr>
+          <w:rFonts w:ascii="Times New Roman" w:hAnsi="Times New Roman" w:cs="Times New Roman"/>
+        </w:rPr>
+        <w:t xml:space="preserve"> </w:t>
+      </w:r>
+      <w:r>
+        <w:rPr>
+          <w:rFonts w:ascii="Times New Roman" w:hAnsi="Times New Roman" w:cs="Times New Roman"/>
+          <w:color w:val="FF0000"/>
+        </w:rPr>
+        <w:t>The Open-Close Principle suggests that classes</w:t>
+      </w:r>
+      <w:r>
+        <w:rPr>
+          <w:rFonts w:ascii="Times New Roman" w:hAnsi="Times New Roman" w:cs="Times New Roman"/>
+          <w:color w:val="FF0000"/>
+        </w:rPr>
+        <w:t xml:space="preserve"> </w:t>
+      </w:r>
+      <w:r>
+        <w:rPr>
+          <w:rFonts w:ascii="Times New Roman" w:hAnsi="Times New Roman" w:cs="Times New Roman"/>
+          <w:color w:val="FF0000"/>
+        </w:rPr>
+        <w:t xml:space="preserve">should be open for extension but closed for modification. </w:t>
+      </w:r>
+    </w:p>
+    <w:p>
+      <w:pPr>
+        <w:rPr>
+          <w:rFonts w:ascii="Times New Roman" w:hAnsi="Times New Roman" w:cs="Times New Roman"/>
+        </w:rPr>
+      </w:pPr>
+      <w:r>
+        <w:fldChar w:fldCharType="begin"/>
+      </w:r>
+      <w:r>
+        <w:instrText xml:space="preserve"> INCLUDEPICTURE "https://cdn.discordapp.com/attachments/806938477055967312/1300032936770273381/IMG_4117.png?ex=671f5d85&amp;is=671e0c05&amp;hm=2c34f5c14f70ed9cbbbeb3728a5987b035af02ee2174d663b7279702c752ef30&amp;=" \* MERGEFORMATINET </w:instrText>
+      </w:r>
+      <w:r>
+        <w:fldChar w:fldCharType="separate"/>
+      </w:r>
+      <w:r>
+        <w:rPr>
+          <w:noProof/>
+        </w:rPr>
+        <w:drawing>
+          <wp:inline distT="0" distB="0" distL="0" distR="0" wp14:anchorId="33AFD517" wp14:editId="0C70DCD1">
+            <wp:extent cx="4652010" cy="3736021"/>
+            <wp:effectExtent l="0" t="0" r="0" b="0"/>
+            <wp:docPr id="1954969151" name="Picture 7" descr="A diagram of a cat&#10;&#10;Description automatically generated"/>
+            <wp:cNvGraphicFramePr>
+              <a:graphicFrameLocks xmlns:a="http://schemas.openxmlformats.org/drawingml/2006/main" noChangeAspect="1"/>
+            </wp:cNvGraphicFramePr>
+            <a:graphic xmlns:a="http://schemas.openxmlformats.org/drawingml/2006/main">
+              <a:graphicData uri="http://schemas.openxmlformats.org/drawingml/2006/picture">
+                <pic:pic xmlns:pic="http://schemas.openxmlformats.org/drawingml/2006/picture">
+                  <pic:nvPicPr>
+                    <pic:cNvPr id="1954969151" name="Picture 7" descr="A diagram of a cat&#10;&#10;Description automatically generated"/>
+                    <pic:cNvPicPr>
+                      <a:picLocks noChangeAspect="1" noChangeArrowheads="1"/>
+                    </pic:cNvPicPr>
+                  </pic:nvPicPr>
+                  <pic:blipFill>
+                    <a:blip r:embed="rId5">
+                      <a:extLst>
+                        <a:ext uri="{28A0092B-C50C-407E-A947-70E740481C1C}">
+                          <a14:useLocalDpi xmlns:a14="http://schemas.microsoft.com/office/drawing/2010/main" val="0"/>
+                        </a:ext>
+                      </a:extLst>
+                    </a:blip>
+                    <a:srcRect/>
+                    <a:stretch>
+                      <a:fillRect/>
+                    </a:stretch>
+                  </pic:blipFill>
+                  <pic:spPr bwMode="auto">
+                    <a:xfrm>
+                      <a:off x="0" y="0"/>
+                      <a:ext cx="4692737" cy="3768729"/>
+                    </a:xfrm>
+                    <a:prstGeom prst="rect">
+                      <a:avLst/>
+                    </a:prstGeom>
+                    <a:noFill/>
+                    <a:ln>
+                      <a:noFill/>
+                    </a:ln>
+                  </pic:spPr>
+                </pic:pic>
+              </a:graphicData>
+            </a:graphic>
+          </wp:inline>
+        </w:drawing>
+      </w:r>
+      <w:r>
+        <w:fldChar w:fldCharType="end"/>
+      </w:r>
+    </w:p>
+    <w:p>
+      <w:pPr>
+        <w:rPr>
+          <w:rFonts w:ascii="Times New Roman" w:hAnsi="Times New Roman" w:cs="Times New Roman"/>
+          <w:color w:val="FF0000"/>
+        </w:rPr>
+      </w:pPr>
+      <w:r>
+        <w:rPr>
+          <w:rFonts w:ascii="Times New Roman" w:hAnsi="Times New Roman" w:cs="Times New Roman"/>
+        </w:rPr>
+        <w:t xml:space="preserve">b) </w:t>
+      </w:r>
+      <w:r>
+        <w:rPr>
+          <w:rFonts w:ascii="Times New Roman" w:hAnsi="Times New Roman" w:cs="Times New Roman"/>
+          <w:b/>
+          <w:bCs/>
+        </w:rPr>
+        <w:t>Dependency Inversion Principle:</w:t>
+      </w:r>
+      <w:r>
+        <w:rPr>
+          <w:rFonts w:ascii="Times New Roman" w:hAnsi="Times New Roman" w:cs="Times New Roman"/>
+        </w:rPr>
+        <w:t xml:space="preserve"> </w:t>
+      </w:r>
+      <w:r>
+        <w:rPr>
+          <w:rFonts w:ascii="Times New Roman" w:hAnsi="Times New Roman" w:cs="Times New Roman"/>
+          <w:color w:val="FF0000"/>
+        </w:rPr>
+        <w:t>The Dependency Inversion Principle suggests that</w:t>
+      </w:r>
+      <w:r>
+        <w:rPr>
+          <w:rFonts w:ascii="Times New Roman" w:hAnsi="Times New Roman" w:cs="Times New Roman"/>
+          <w:color w:val="FF0000"/>
+        </w:rPr>
+        <w:t xml:space="preserve"> a </w:t>
+      </w:r>
+      <w:proofErr w:type="gramStart"/>
+      <w:r>
+        <w:rPr>
+          <w:rFonts w:ascii="Times New Roman" w:hAnsi="Times New Roman" w:cs="Times New Roman"/>
+          <w:color w:val="FF0000"/>
+        </w:rPr>
+        <w:t>components/classes</w:t>
+      </w:r>
+      <w:proofErr w:type="gramEnd"/>
+      <w:r>
+        <w:rPr>
+          <w:rFonts w:ascii="Times New Roman" w:hAnsi="Times New Roman" w:cs="Times New Roman"/>
+          <w:color w:val="FF0000"/>
+        </w:rPr>
+        <w:t xml:space="preserve"> </w:t>
+      </w:r>
+      <w:r>
+        <w:rPr>
+          <w:rFonts w:ascii="Times New Roman" w:hAnsi="Times New Roman" w:cs="Times New Roman"/>
+          <w:color w:val="FF0000"/>
+        </w:rPr>
+        <w:t xml:space="preserve">should depend </w:t>
+      </w:r>
+      <w:r>
+        <w:rPr>
+          <w:rFonts w:ascii="Times New Roman" w:hAnsi="Times New Roman" w:cs="Times New Roman"/>
+          <w:color w:val="FF0000"/>
+        </w:rPr>
+        <w:t xml:space="preserve">on abstractions and not concretions. </w:t>
+      </w:r>
+    </w:p>
+    <w:p>
+      <w:pPr>
+        <w:rPr>
+          <w:rFonts w:ascii="Times New Roman" w:hAnsi="Times New Roman" w:cs="Times New Roman"/>
+        </w:rPr>
+      </w:pPr>
+      <w:r>
+        <w:fldChar w:fldCharType="begin"/>
+      </w:r>
+      <w:r>
+        <w:instrText xml:space="preserve"> INCLUDEPICTURE "https://cdn.discordapp.com/attachments/806938477055967312/1300032937261137921/IMG_4118.png?ex=671f5d85&amp;is=671e0c05&amp;hm=abe1ef0665945c64c66b2d632cc36abc9c62ba34b3541d42c2a0bb4bf562a565&amp;=" \* MERGEFORMATINET </w:instrText>
+      </w:r>
+      <w:r>
+        <w:fldChar w:fldCharType="separate"/>
+      </w:r>
+      <w:r>
+        <w:rPr>
+          <w:noProof/>
+        </w:rPr>
+        <w:drawing>
+          <wp:inline distT="0" distB="0" distL="0" distR="0" wp14:anchorId="5C9AD7CD" wp14:editId="5698E06A">
+            <wp:extent cx="4606290" cy="2589562"/>
+            <wp:effectExtent l="0" t="0" r="3810" b="1270"/>
+            <wp:docPr id="1690314300" name="Picture 8" descr="A diagram of a cat&#10;&#10;Description automatically generated"/>
+            <wp:cNvGraphicFramePr>
+              <a:graphicFrameLocks xmlns:a="http://schemas.openxmlformats.org/drawingml/2006/main" noChangeAspect="1"/>
+            </wp:cNvGraphicFramePr>
+            <a:graphic xmlns:a="http://schemas.openxmlformats.org/drawingml/2006/main">
+              <a:graphicData uri="http://schemas.openxmlformats.org/drawingml/2006/picture">
+                <pic:pic xmlns:pic="http://schemas.openxmlformats.org/drawingml/2006/picture">
+                  <pic:nvPicPr>
+                    <pic:cNvPr id="1690314300" name="Picture 8" descr="A diagram of a cat&#10;&#10;Description automatically generated"/>
+                    <pic:cNvPicPr>
+                      <a:picLocks noChangeAspect="1" noChangeArrowheads="1"/>
+                    </pic:cNvPicPr>
+                  </pic:nvPicPr>
+                  <pic:blipFill>
+                    <a:blip r:embed="rId6">
+                      <a:extLst>
+                        <a:ext uri="{28A0092B-C50C-407E-A947-70E740481C1C}">
+                          <a14:useLocalDpi xmlns:a14="http://schemas.microsoft.com/office/drawing/2010/main" val="0"/>
+                        </a:ext>
+                      </a:extLst>
+                    </a:blip>
+                    <a:srcRect/>
+                    <a:stretch>
+                      <a:fillRect/>
+                    </a:stretch>
+                  </pic:blipFill>
+                  <pic:spPr bwMode="auto">
+                    <a:xfrm>
+                      <a:off x="0" y="0"/>
+                      <a:ext cx="4617851" cy="2596061"/>
+                    </a:xfrm>
+                    <a:prstGeom prst="rect">
+                      <a:avLst/>
+                    </a:prstGeom>
+                    <a:noFill/>
+                    <a:ln>
+                      <a:noFill/>
+                    </a:ln>
+                  </pic:spPr>
+                </pic:pic>
+              </a:graphicData>
+            </a:graphic>
+          </wp:inline>
+        </w:drawing>
+      </w:r>
+      <w:r>
+        <w:fldChar w:fldCharType="end"/>
+      </w:r>
+    </w:p>
+    <w:p>
+      <w:pPr>
+        <w:rPr>
+          <w:rFonts w:ascii="Times New Roman" w:hAnsi="Times New Roman" w:cs="Times New Roman"/>
+        </w:rPr>
+      </w:pPr>
+    </w:p>
+    <w:p>
+      <w:pPr>
+        <w:rPr>
+          <w:rFonts w:ascii="Times New Roman" w:hAnsi="Times New Roman" w:cs="Times New Roman"/>
+          <w:b/>
+          <w:bCs/>
+          <w:sz w:val="28"/>
+          <w:szCs w:val="28"/>
+        </w:rPr>
+      </w:pPr>
+      <w:r>
+        <w:rPr>
+          <w:rFonts w:ascii="Times New Roman" w:hAnsi="Times New Roman" w:cs="Times New Roman"/>
+          <w:b/>
+          <w:bCs/>
+          <w:sz w:val="28"/>
+          <w:szCs w:val="28"/>
+        </w:rPr>
+        <w:lastRenderedPageBreak/>
+        <w:t>Question 3</w:t>
+      </w:r>
+    </w:p>
+    <w:p>
+      <w:pPr>
+        <w:rPr>
+          <w:rFonts w:ascii="Times New Roman" w:hAnsi="Times New Roman" w:cs="Times New Roman"/>
+        </w:rPr>
+      </w:pPr>
+      <w:r>
+        <w:rPr>
+          <w:rFonts w:ascii="Times New Roman" w:hAnsi="Times New Roman" w:cs="Times New Roman"/>
+        </w:rPr>
+        <w:t xml:space="preserve">a) </w:t>
+      </w:r>
+      <w:r>
+        <w:rPr>
+          <w:rFonts w:ascii="Times New Roman" w:hAnsi="Times New Roman" w:cs="Times New Roman"/>
+          <w:b/>
+          <w:bCs/>
+        </w:rPr>
+        <w:t>Square Adapter Design:</w:t>
+      </w:r>
+      <w:r>
+        <w:rPr>
+          <w:rFonts w:ascii="Times New Roman" w:hAnsi="Times New Roman" w:cs="Times New Roman"/>
+        </w:rPr>
+        <w:t xml:space="preserve"> </w:t>
+      </w:r>
+    </w:p>
+    <w:p>
+      <w:pPr>
+        <w:rPr>
+          <w:rFonts w:ascii="Times New Roman" w:hAnsi="Times New Roman" w:cs="Times New Roman"/>
+        </w:rPr>
+      </w:pPr>
+      <w:r>
+        <w:rPr>
+          <w:rFonts w:ascii="Times New Roman" w:hAnsi="Times New Roman" w:cs="Times New Roman"/>
+        </w:rPr>
+        <w:drawing>
+          <wp:inline distT="0" distB="0" distL="0" distR="0" wp14:anchorId="28AB91CB" wp14:editId="224FCC2A">
+            <wp:extent cx="5943600" cy="4369435"/>
+            <wp:effectExtent l="0" t="0" r="0" b="0"/>
+            <wp:docPr id="1048295297" name="Picture 1" descr="A computer screen shot of a program code&#10;&#10;Description automatically generated"/>
+            <wp:cNvGraphicFramePr>
+              <a:graphicFrameLocks xmlns:a="http://schemas.openxmlformats.org/drawingml/2006/main" noChangeAspect="1"/>
+            </wp:cNvGraphicFramePr>
+            <a:graphic xmlns:a="http://schemas.openxmlformats.org/drawingml/2006/main">
+              <a:graphicData uri="http://schemas.openxmlformats.org/drawingml/2006/picture">
+                <pic:pic xmlns:pic="http://schemas.openxmlformats.org/drawingml/2006/picture">
+                  <pic:nvPicPr>
+                    <pic:cNvPr id="1048295297" name="Picture 1" descr="A computer screen shot of a program code&#10;&#10;Description automatically generated"/>
+                    <pic:cNvPicPr/>
+                  </pic:nvPicPr>
+                  <pic:blipFill>
+                    <a:blip r:embed="rId7"/>
+                    <a:stretch>
+                      <a:fillRect/>
+                    </a:stretch>
+                  </pic:blipFill>
+                  <pic:spPr>
+                    <a:xfrm>
+                      <a:off x="0" y="0"/>
+                      <a:ext cx="5943600" cy="4369435"/>
+                    </a:xfrm>
+                    <a:prstGeom prst="rect">
+                      <a:avLst/>
+                    </a:prstGeom>
+                  </pic:spPr>
+                </pic:pic>
+              </a:graphicData>
+            </a:graphic>
+          </wp:inline>
+        </w:drawing>
+      </w:r>
+    </w:p>
+    <w:p>
+      <w:pPr>
+        <w:rPr>
+          <w:rFonts w:ascii="Times New Roman" w:hAnsi="Times New Roman" w:cs="Times New Roman"/>
+        </w:rPr>
+      </w:pPr>
+    </w:p>
+    <w:p>
+      <w:pPr>
+        <w:rPr>
+          <w:rFonts w:ascii="Times New Roman" w:hAnsi="Times New Roman" w:cs="Times New Roman"/>
+        </w:rPr>
+      </w:pPr>
+    </w:p>
+    <w:p>
+      <w:pPr>
+        <w:rPr>
+          <w:rFonts w:ascii="Times New Roman" w:eastAsia="Times New Roman" w:hAnsi="Times New Roman" w:cs="Times New Roman"/>
+          <w:color w:val="FF0000"/>
+          <w:kern w:val="0"/>
+          <w14:ligatures w14:val="none"/>
+        </w:rPr>
+      </w:pPr>
+      <w:r>
+        <w:rPr>
+          <w:rFonts w:ascii="Times New Roman" w:hAnsi="Times New Roman" w:cs="Times New Roman"/>
+        </w:rPr>
+        <w:t xml:space="preserve">b) </w:t>
+      </w:r>
+      <w:r>
+        <w:rPr>
+          <w:rFonts w:ascii="Times New Roman" w:hAnsi="Times New Roman" w:cs="Times New Roman"/>
+          <w:b/>
+          <w:bCs/>
+        </w:rPr>
+        <w:t>Output of the Main Method:</w:t>
+      </w:r>
+      <w:r>
+        <w:rPr>
+          <w:rFonts w:ascii="Times New Roman" w:hAnsi="Times New Roman" w:cs="Times New Roman"/>
+        </w:rPr>
+        <w:t xml:space="preserve"> </w:t>
+      </w:r>
+      <w:r>
+        <w:rPr>
+          <w:rFonts w:ascii="Times New Roman" w:hAnsi="Times New Roman" w:cs="Times New Roman"/>
+          <w:color w:val="FF0000"/>
+        </w:rPr>
+        <w:t>Since a Square has equals sides so when setting the width and height, they will always be equal.</w:t>
+      </w:r>
+      <w:r>
+        <w:rPr>
+          <w:rFonts w:ascii="Times New Roman" w:hAnsi="Times New Roman" w:cs="Times New Roman"/>
+        </w:rPr>
+        <w:t xml:space="preserve"> </w:t>
+      </w:r>
+      <w:r>
+        <w:rPr>
+          <w:rFonts w:ascii="Times New Roman" w:eastAsia="Times New Roman" w:hAnsi="Times New Roman" w:cs="Times New Roman"/>
+          <w:color w:val="FF0000"/>
+          <w:kern w:val="0"/>
+          <w14:ligatures w14:val="none"/>
+        </w:rPr>
+        <w:t xml:space="preserve">A </w:t>
+      </w:r>
+      <w:r>
+        <w:rPr>
+          <w:rFonts w:ascii="Times New Roman" w:eastAsia="Times New Roman" w:hAnsi="Times New Roman" w:cs="Times New Roman"/>
+          <w:color w:val="FF0000"/>
+          <w:kern w:val="0"/>
+          <w14:ligatures w14:val="none"/>
+        </w:rPr>
+        <w:t>Rectangle allows different values for width and height</w:t>
+      </w:r>
+      <w:r>
+        <w:rPr>
+          <w:rFonts w:ascii="Times New Roman" w:eastAsia="Times New Roman" w:hAnsi="Times New Roman" w:cs="Times New Roman"/>
+          <w:color w:val="FF0000"/>
+          <w:kern w:val="0"/>
+          <w14:ligatures w14:val="none"/>
+        </w:rPr>
+        <w:t xml:space="preserve"> so when </w:t>
+      </w:r>
+      <w:r>
+        <w:rPr>
+          <w:rFonts w:ascii="Times New Roman" w:eastAsia="Times New Roman" w:hAnsi="Times New Roman" w:cs="Times New Roman"/>
+          <w:color w:val="FF0000"/>
+          <w:kern w:val="0"/>
+          <w14:ligatures w14:val="none"/>
+        </w:rPr>
+        <w:t xml:space="preserve">setting either width or height on the adapter ultimately sets the side of the Square, </w:t>
+      </w:r>
+      <w:r>
+        <w:rPr>
+          <w:rFonts w:ascii="Times New Roman" w:eastAsia="Times New Roman" w:hAnsi="Times New Roman" w:cs="Times New Roman"/>
+          <w:color w:val="FF0000"/>
+          <w:kern w:val="0"/>
+          <w14:ligatures w14:val="none"/>
+        </w:rPr>
+        <w:t xml:space="preserve">this </w:t>
+      </w:r>
+      <w:r>
+        <w:rPr>
+          <w:rFonts w:ascii="Times New Roman" w:eastAsia="Times New Roman" w:hAnsi="Times New Roman" w:cs="Times New Roman"/>
+          <w:color w:val="FF0000"/>
+          <w:kern w:val="0"/>
+          <w14:ligatures w14:val="none"/>
+        </w:rPr>
+        <w:t>result</w:t>
+      </w:r>
+      <w:r>
+        <w:rPr>
+          <w:rFonts w:ascii="Times New Roman" w:eastAsia="Times New Roman" w:hAnsi="Times New Roman" w:cs="Times New Roman"/>
+          <w:color w:val="FF0000"/>
+          <w:kern w:val="0"/>
+          <w14:ligatures w14:val="none"/>
+        </w:rPr>
+        <w:t xml:space="preserve">s </w:t>
+      </w:r>
+      <w:r>
+        <w:rPr>
+          <w:rFonts w:ascii="Times New Roman" w:eastAsia="Times New Roman" w:hAnsi="Times New Roman" w:cs="Times New Roman"/>
+          <w:color w:val="FF0000"/>
+          <w:kern w:val="0"/>
+          <w14:ligatures w14:val="none"/>
+        </w:rPr>
+        <w:t>in equal width and height</w:t>
+      </w:r>
+      <w:r>
+        <w:rPr>
+          <w:rFonts w:ascii="Times New Roman" w:eastAsia="Times New Roman" w:hAnsi="Times New Roman" w:cs="Times New Roman"/>
+          <w:color w:val="FF0000"/>
+          <w:kern w:val="0"/>
+          <w14:ligatures w14:val="none"/>
+        </w:rPr>
+        <w:t xml:space="preserve"> </w:t>
+      </w:r>
+      <w:r>
+        <w:rPr>
+          <w:rFonts w:ascii="Times New Roman" w:eastAsia="Times New Roman" w:hAnsi="Times New Roman" w:cs="Times New Roman"/>
+          <w:color w:val="FF0000"/>
+          <w:kern w:val="0"/>
+          <w14:ligatures w14:val="none"/>
+        </w:rPr>
+        <w:t xml:space="preserve">which is </w:t>
+      </w:r>
+      <w:r>
+        <w:rPr>
+          <w:rFonts w:ascii="Times New Roman" w:eastAsia="Times New Roman" w:hAnsi="Times New Roman" w:cs="Times New Roman"/>
+          <w:color w:val="FF0000"/>
+          <w:kern w:val="0"/>
+          <w14:ligatures w14:val="none"/>
+        </w:rPr>
+        <w:t xml:space="preserve">the </w:t>
+      </w:r>
+      <w:r>
+        <w:rPr>
+          <w:rFonts w:ascii="Times New Roman" w:eastAsia="Times New Roman" w:hAnsi="Times New Roman" w:cs="Times New Roman"/>
+          <w:color w:val="FF0000"/>
+          <w:kern w:val="0"/>
+          <w14:ligatures w14:val="none"/>
+        </w:rPr>
+        <w:t>incorrect behavior for a Rectangle.</w:t>
+      </w:r>
+    </w:p>
+    <w:p>
+      <w:pPr>
+        <w:rPr>
+          <w:rFonts w:ascii="Times New Roman" w:hAnsi="Times New Roman" w:cs="Times New Roman"/>
+        </w:rPr>
+      </w:pPr>
+      <w:r>
+        <w:rPr>
+          <w:rFonts w:ascii="Times New Roman" w:hAnsi="Times New Roman" w:cs="Times New Roman"/>
+        </w:rPr>
+        <w:lastRenderedPageBreak/>
+        <w:drawing>
+          <wp:inline distT="0" distB="0" distL="0" distR="0" wp14:anchorId="74C7B352" wp14:editId="1A467455">
+            <wp:extent cx="5943600" cy="5761990"/>
+            <wp:effectExtent l="0" t="0" r="1270" b="0"/>
+            <wp:docPr id="2111630648" name="Picture 1" descr="A screen shot of a computer&#10;&#10;Description automatically generated"/>
+            <wp:cNvGraphicFramePr>
+              <a:graphicFrameLocks xmlns:a="http://schemas.openxmlformats.org/drawingml/2006/main" noChangeAspect="1"/>
+            </wp:cNvGraphicFramePr>
+            <a:graphic xmlns:a="http://schemas.openxmlformats.org/drawingml/2006/main">
+              <a:graphicData uri="http://schemas.openxmlformats.org/drawingml/2006/picture">
+                <pic:pic xmlns:pic="http://schemas.openxmlformats.org/drawingml/2006/picture">
+                  <pic:nvPicPr>
+                    <pic:cNvPr id="2111630648" name="Picture 1" descr="A screen shot of a computer&#10;&#10;Description automatically generated"/>
+                    <pic:cNvPicPr/>
+                  </pic:nvPicPr>
+                  <pic:blipFill>
+                    <a:blip r:embed="rId8"/>
+                    <a:stretch>
+                      <a:fillRect/>
+                    </a:stretch>
+                  </pic:blipFill>
+                  <pic:spPr>
+                    <a:xfrm>
+                      <a:off x="0" y="0"/>
+                      <a:ext cx="5943600" cy="5761990"/>
+                    </a:xfrm>
+                    <a:prstGeom prst="rect">
+                      <a:avLst/>
+                    </a:prstGeom>
+                  </pic:spPr>
+                </pic:pic>
+              </a:graphicData>
+            </a:graphic>
+          </wp:inline>
+        </w:drawing>
+      </w:r>
+    </w:p>
+    <w:p>
+      <w:pPr>
+        <w:rPr>
+          <w:rFonts w:ascii="Times New Roman" w:hAnsi="Times New Roman" w:cs="Times New Roman"/>
+        </w:rPr>
+      </w:pPr>
+    </w:p>
+    <w:p>
+      <w:pPr>
+        <w:rPr>
+          <w:rFonts w:ascii="Times New Roman" w:hAnsi="Times New Roman" w:cs="Times New Roman"/>
+        </w:rPr>
+      </w:pPr>
+    </w:p>
+    <w:p>
+      <w:pPr>
+        <w:rPr>
+          <w:rFonts w:ascii="Times New Roman" w:hAnsi="Times New Roman" w:cs="Times New Roman"/>
+        </w:rPr>
+      </w:pPr>
+    </w:p>
+    <w:p>
+      <w:pPr>
+        <w:rPr>
+          <w:rFonts w:ascii="Times New Roman" w:hAnsi="Times New Roman" w:cs="Times New Roman"/>
+        </w:rPr>
+      </w:pPr>
+    </w:p>
+    <w:p>
+      <w:pPr>
+        <w:rPr>
+          <w:rFonts w:ascii="Times New Roman" w:hAnsi="Times New Roman" w:cs="Times New Roman"/>
+        </w:rPr>
+      </w:pPr>
+    </w:p>
+    <w:p>
+      <w:pPr>
+        <w:rPr>
+          <w:rFonts w:ascii="Times New Roman" w:hAnsi="Times New Roman" w:cs="Times New Roman"/>
+        </w:rPr>
+      </w:pPr>
+      <w:r>
+        <w:rPr>
+          <w:rFonts w:ascii="Times New Roman" w:hAnsi="Times New Roman" w:cs="Times New Roman"/>
+        </w:rPr>
+        <w:t xml:space="preserve">c) </w:t>
+      </w:r>
+      <w:r>
+        <w:rPr>
+          <w:rFonts w:ascii="Times New Roman" w:hAnsi="Times New Roman" w:cs="Times New Roman"/>
+          <w:b/>
+          <w:bCs/>
         </w:rPr>
         <w:t>Class Diagram for Adapter Pattern:</w:t>
       </w:r>
@@ -387,6 +1327,79 @@
           <w:rFonts w:ascii="Times New Roman" w:hAnsi="Times New Roman" w:cs="Times New Roman"/>
         </w:rPr>
         <w:softHyphen/>
+      </w:r>
+    </w:p>
+    <w:p>
+      <w:pPr>
+        <w:rPr>
+          <w:rFonts w:ascii="Times New Roman" w:hAnsi="Times New Roman" w:cs="Times New Roman"/>
+        </w:rPr>
+      </w:pPr>
+      <w:r>
+        <w:lastRenderedPageBreak/>
+        <w:fldChar w:fldCharType="begin"/>
+      </w:r>
+      <w:r>
+        <w:instrText xml:space="preserve"> INCLUDEPICTURE "https://cdn.discordapp.com/attachments/806938477055967312/1300023676074328144/IMG_4112.png?ex=671f54e5&amp;is=671e0365&amp;hm=ce0b6be10f947b2c757767ab240ee17bfc2ec4beb80c9a7e16c2873c3f5ee484&amp;=" \* MERGEFORMATINET </w:instrText>
+      </w:r>
+      <w:r>
+        <w:fldChar w:fldCharType="separate"/>
+      </w:r>
+      <w:r>
+        <w:rPr>
+          <w:noProof/>
+        </w:rPr>
+        <w:drawing>
+          <wp:inline distT="0" distB="0" distL="0" distR="0" wp14:anchorId="6A21C913" wp14:editId="5E4FBCB6">
+            <wp:extent cx="5943600" cy="5161280"/>
+            <wp:effectExtent l="0" t="0" r="0" b="0"/>
+            <wp:docPr id="1707942251" name="Picture 2" descr="A screenshot of a diagram&#10;&#10;Description automatically generated"/>
+            <wp:cNvGraphicFramePr>
+              <a:graphicFrameLocks xmlns:a="http://schemas.openxmlformats.org/drawingml/2006/main" noChangeAspect="1"/>
+            </wp:cNvGraphicFramePr>
+            <a:graphic xmlns:a="http://schemas.openxmlformats.org/drawingml/2006/main">
+              <a:graphicData uri="http://schemas.openxmlformats.org/drawingml/2006/picture">
+                <pic:pic xmlns:pic="http://schemas.openxmlformats.org/drawingml/2006/picture">
+                  <pic:nvPicPr>
+                    <pic:cNvPr id="1707942251" name="Picture 2" descr="A screenshot of a diagram&#10;&#10;Description automatically generated"/>
+                    <pic:cNvPicPr>
+                      <a:picLocks noChangeAspect="1" noChangeArrowheads="1"/>
+                    </pic:cNvPicPr>
+                  </pic:nvPicPr>
+                  <pic:blipFill>
+                    <a:blip r:embed="rId9">
+                      <a:extLst>
+                        <a:ext uri="{28A0092B-C50C-407E-A947-70E740481C1C}">
+                          <a14:useLocalDpi xmlns:a14="http://schemas.microsoft.com/office/drawing/2010/main" val="0"/>
+                        </a:ext>
+                      </a:extLst>
+                    </a:blip>
+                    <a:srcRect/>
+                    <a:stretch>
+                      <a:fillRect/>
+                    </a:stretch>
+                  </pic:blipFill>
+                  <pic:spPr bwMode="auto">
+                    <a:xfrm>
+                      <a:off x="0" y="0"/>
+                      <a:ext cx="5943600" cy="5161280"/>
+                    </a:xfrm>
+                    <a:prstGeom prst="rect">
+                      <a:avLst/>
+                    </a:prstGeom>
+                    <a:noFill/>
+                    <a:ln>
+                      <a:noFill/>
+                    </a:ln>
+                  </pic:spPr>
+                </pic:pic>
+              </a:graphicData>
+            </a:graphic>
+          </wp:inline>
+        </w:drawing>
+      </w:r>
+      <w:r>
+        <w:fldChar w:fldCharType="end"/>
       </w:r>
     </w:p>
     <w:p>
@@ -406,8 +1419,245 @@
 </w:document>
 </file>
 
+<file path=word/numbering.xml><?xml version="1.0" encoding="utf-8"?>
+<w:numbering xmlns:wpc="http://schemas.microsoft.com/office/word/2010/wordprocessingCanvas" xmlns:cx="http://schemas.microsoft.com/office/drawing/2014/chartex" xmlns:cx1="http://schemas.microsoft.com/office/drawing/2015/9/8/chartex" xmlns:cx2="http://schemas.microsoft.com/office/drawing/2015/10/21/chartex" xmlns:cx3="http://schemas.microsoft.com/office/drawing/2016/5/9/chartex" xmlns:cx4="http://schemas.microsoft.com/office/drawing/2016/5/10/chartex" xmlns:cx5="http://schemas.microsoft.com/office/drawing/2016/5/11/chartex" xmlns:cx6="http://schemas.microsoft.com/office/drawing/2016/5/12/chartex" xmlns:cx7="http://schemas.microsoft.com/office/drawing/2016/5/13/chartex" xmlns:cx8="http://schemas.microsoft.com/office/drawing/2016/5/14/chartex" xmlns:mc="http://schemas.openxmlformats.org/markup-compatibility/2006" xmlns:aink="http://schemas.microsoft.com/office/drawing/2016/ink" xmlns:am3d="http://schemas.microsoft.com/office/drawing/2017/model3d" xmlns:o="urn:schemas-microsoft-com:office:office" xmlns:oel="http://schemas.microsoft.com/office/2019/extlst" xmlns:r="http://schemas.openxmlformats.org/officeDocument/2006/relationships" xmlns:m="http://schemas.openxmlformats.org/officeDocument/2006/math" xmlns:v="urn:schemas-microsoft-com:vml" xmlns:wp14="http://schemas.microsoft.com/office/word/2010/wordprocessingDrawing" xmlns:wp="http://schemas.openxmlformats.org/drawingml/2006/wordprocessingDrawing" xmlns:w10="urn:schemas-microsoft-com:office:word" xmlns:w="http://schemas.openxmlformats.org/wordprocessingml/2006/main" xmlns:w14="http://schemas.microsoft.com/office/word/2010/wordml" xmlns:w15="http://schemas.microsoft.com/office/word/2012/wordml" xmlns:w16cex="http://schemas.microsoft.com/office/word/2018/wordml/cex" xmlns:w16cid="http://schemas.microsoft.com/office/word/2016/wordml/cid" xmlns:w16="http://schemas.microsoft.com/office/word/2018/wordml" xmlns:w16sdtdh="http://schemas.microsoft.com/office/word/2020/wordml/sdtdatahash" xmlns:w16se="http://schemas.microsoft.com/office/word/2015/wordml/symex" xmlns:wpg="http://schemas.microsoft.com/office/word/2010/wordprocessingGroup" xmlns:wpi="http://schemas.microsoft.com/office/word/2010/wordprocessingInk" xmlns:wne="http://schemas.microsoft.com/office/word/2006/wordml" xmlns:wps="http://schemas.microsoft.com/office/word/2010/wordprocessingShape" mc:Ignorable="w14 w15 w16se w16cid w16 w16cex w16sdtdh wp14">
+  <w:abstractNum w:abstractNumId="0" w15:restartNumberingAfterBreak="0">
+    <w:nsid w:val="1BAD70C9"/>
+    <w:multiLevelType w:val="hybridMultilevel"/>
+    <w:tmpl w:val="63F4F3F4"/>
+    <w:lvl w:ilvl="0" w:tplc="04090001">
+      <w:start w:val="1"/>
+      <w:numFmt w:val="bullet"/>
+      <w:lvlText w:val=""/>
+      <w:lvlJc w:val="left"/>
+      <w:pPr>
+        <w:ind w:left="720" w:hanging="360"/>
+      </w:pPr>
+      <w:rPr>
+        <w:rFonts w:ascii="Symbol" w:hAnsi="Symbol" w:hint="default"/>
+      </w:rPr>
+    </w:lvl>
+    <w:lvl w:ilvl="1" w:tplc="04090003" w:tentative="1">
+      <w:start w:val="1"/>
+      <w:numFmt w:val="bullet"/>
+      <w:lvlText w:val="o"/>
+      <w:lvlJc w:val="left"/>
+      <w:pPr>
+        <w:ind w:left="1440" w:hanging="360"/>
+      </w:pPr>
+      <w:rPr>
+        <w:rFonts w:ascii="Courier New" w:hAnsi="Courier New" w:cs="Courier New" w:hint="default"/>
+      </w:rPr>
+    </w:lvl>
+    <w:lvl w:ilvl="2" w:tplc="04090005" w:tentative="1">
+      <w:start w:val="1"/>
+      <w:numFmt w:val="bullet"/>
+      <w:lvlText w:val=""/>
+      <w:lvlJc w:val="left"/>
+      <w:pPr>
+        <w:ind w:left="2160" w:hanging="360"/>
+      </w:pPr>
+      <w:rPr>
+        <w:rFonts w:ascii="Wingdings" w:hAnsi="Wingdings" w:hint="default"/>
+      </w:rPr>
+    </w:lvl>
+    <w:lvl w:ilvl="3" w:tplc="04090001" w:tentative="1">
+      <w:start w:val="1"/>
+      <w:numFmt w:val="bullet"/>
+      <w:lvlText w:val=""/>
+      <w:lvlJc w:val="left"/>
+      <w:pPr>
+        <w:ind w:left="2880" w:hanging="360"/>
+      </w:pPr>
+      <w:rPr>
+        <w:rFonts w:ascii="Symbol" w:hAnsi="Symbol" w:hint="default"/>
+      </w:rPr>
+    </w:lvl>
+    <w:lvl w:ilvl="4" w:tplc="04090003" w:tentative="1">
+      <w:start w:val="1"/>
+      <w:numFmt w:val="bullet"/>
+      <w:lvlText w:val="o"/>
+      <w:lvlJc w:val="left"/>
+      <w:pPr>
+        <w:ind w:left="3600" w:hanging="360"/>
+      </w:pPr>
+      <w:rPr>
+        <w:rFonts w:ascii="Courier New" w:hAnsi="Courier New" w:cs="Courier New" w:hint="default"/>
+      </w:rPr>
+    </w:lvl>
+    <w:lvl w:ilvl="5" w:tplc="04090005" w:tentative="1">
+      <w:start w:val="1"/>
+      <w:numFmt w:val="bullet"/>
+      <w:lvlText w:val=""/>
+      <w:lvlJc w:val="left"/>
+      <w:pPr>
+        <w:ind w:left="4320" w:hanging="360"/>
+      </w:pPr>
+      <w:rPr>
+        <w:rFonts w:ascii="Wingdings" w:hAnsi="Wingdings" w:hint="default"/>
+      </w:rPr>
+    </w:lvl>
+    <w:lvl w:ilvl="6" w:tplc="04090001" w:tentative="1">
+      <w:start w:val="1"/>
+      <w:numFmt w:val="bullet"/>
+      <w:lvlText w:val=""/>
+      <w:lvlJc w:val="left"/>
+      <w:pPr>
+        <w:ind w:left="5040" w:hanging="360"/>
+      </w:pPr>
+      <w:rPr>
+        <w:rFonts w:ascii="Symbol" w:hAnsi="Symbol" w:hint="default"/>
+      </w:rPr>
+    </w:lvl>
+    <w:lvl w:ilvl="7" w:tplc="04090003" w:tentative="1">
+      <w:start w:val="1"/>
+      <w:numFmt w:val="bullet"/>
+      <w:lvlText w:val="o"/>
+      <w:lvlJc w:val="left"/>
+      <w:pPr>
+        <w:ind w:left="5760" w:hanging="360"/>
+      </w:pPr>
+      <w:rPr>
+        <w:rFonts w:ascii="Courier New" w:hAnsi="Courier New" w:cs="Courier New" w:hint="default"/>
+      </w:rPr>
+    </w:lvl>
+    <w:lvl w:ilvl="8" w:tplc="04090005" w:tentative="1">
+      <w:start w:val="1"/>
+      <w:numFmt w:val="bullet"/>
+      <w:lvlText w:val=""/>
+      <w:lvlJc w:val="left"/>
+      <w:pPr>
+        <w:ind w:left="6480" w:hanging="360"/>
+      </w:pPr>
+      <w:rPr>
+        <w:rFonts w:ascii="Wingdings" w:hAnsi="Wingdings" w:hint="default"/>
+      </w:rPr>
+    </w:lvl>
+  </w:abstractNum>
+  <w:abstractNum w:abstractNumId="1" w15:restartNumberingAfterBreak="0">
+    <w:nsid w:val="53DD7D97"/>
+    <w:multiLevelType w:val="hybridMultilevel"/>
+    <w:tmpl w:val="CCB26D34"/>
+    <w:lvl w:ilvl="0" w:tplc="04090001">
+      <w:start w:val="1"/>
+      <w:numFmt w:val="bullet"/>
+      <w:lvlText w:val=""/>
+      <w:lvlJc w:val="left"/>
+      <w:pPr>
+        <w:ind w:left="720" w:hanging="360"/>
+      </w:pPr>
+      <w:rPr>
+        <w:rFonts w:ascii="Symbol" w:hAnsi="Symbol" w:hint="default"/>
+      </w:rPr>
+    </w:lvl>
+    <w:lvl w:ilvl="1" w:tplc="04090003" w:tentative="1">
+      <w:start w:val="1"/>
+      <w:numFmt w:val="bullet"/>
+      <w:lvlText w:val="o"/>
+      <w:lvlJc w:val="left"/>
+      <w:pPr>
+        <w:ind w:left="1440" w:hanging="360"/>
+      </w:pPr>
+      <w:rPr>
+        <w:rFonts w:ascii="Courier New" w:hAnsi="Courier New" w:cs="Courier New" w:hint="default"/>
+      </w:rPr>
+    </w:lvl>
+    <w:lvl w:ilvl="2" w:tplc="04090005" w:tentative="1">
+      <w:start w:val="1"/>
+      <w:numFmt w:val="bullet"/>
+      <w:lvlText w:val=""/>
+      <w:lvlJc w:val="left"/>
+      <w:pPr>
+        <w:ind w:left="2160" w:hanging="360"/>
+      </w:pPr>
+      <w:rPr>
+        <w:rFonts w:ascii="Wingdings" w:hAnsi="Wingdings" w:hint="default"/>
+      </w:rPr>
+    </w:lvl>
+    <w:lvl w:ilvl="3" w:tplc="04090001" w:tentative="1">
+      <w:start w:val="1"/>
+      <w:numFmt w:val="bullet"/>
+      <w:lvlText w:val=""/>
+      <w:lvlJc w:val="left"/>
+      <w:pPr>
+        <w:ind w:left="2880" w:hanging="360"/>
+      </w:pPr>
+      <w:rPr>
+        <w:rFonts w:ascii="Symbol" w:hAnsi="Symbol" w:hint="default"/>
+      </w:rPr>
+    </w:lvl>
+    <w:lvl w:ilvl="4" w:tplc="04090003" w:tentative="1">
+      <w:start w:val="1"/>
+      <w:numFmt w:val="bullet"/>
+      <w:lvlText w:val="o"/>
+      <w:lvlJc w:val="left"/>
+      <w:pPr>
+        <w:ind w:left="3600" w:hanging="360"/>
+      </w:pPr>
+      <w:rPr>
+        <w:rFonts w:ascii="Courier New" w:hAnsi="Courier New" w:cs="Courier New" w:hint="default"/>
+      </w:rPr>
+    </w:lvl>
+    <w:lvl w:ilvl="5" w:tplc="04090005" w:tentative="1">
+      <w:start w:val="1"/>
+      <w:numFmt w:val="bullet"/>
+      <w:lvlText w:val=""/>
+      <w:lvlJc w:val="left"/>
+      <w:pPr>
+        <w:ind w:left="4320" w:hanging="360"/>
+      </w:pPr>
+      <w:rPr>
+        <w:rFonts w:ascii="Wingdings" w:hAnsi="Wingdings" w:hint="default"/>
+      </w:rPr>
+    </w:lvl>
+    <w:lvl w:ilvl="6" w:tplc="04090001" w:tentative="1">
+      <w:start w:val="1"/>
+      <w:numFmt w:val="bullet"/>
+      <w:lvlText w:val=""/>
+      <w:lvlJc w:val="left"/>
+      <w:pPr>
+        <w:ind w:left="5040" w:hanging="360"/>
+      </w:pPr>
+      <w:rPr>
+        <w:rFonts w:ascii="Symbol" w:hAnsi="Symbol" w:hint="default"/>
+      </w:rPr>
+    </w:lvl>
+    <w:lvl w:ilvl="7" w:tplc="04090003" w:tentative="1">
+      <w:start w:val="1"/>
+      <w:numFmt w:val="bullet"/>
+      <w:lvlText w:val="o"/>
+      <w:lvlJc w:val="left"/>
+      <w:pPr>
+        <w:ind w:left="5760" w:hanging="360"/>
+      </w:pPr>
+      <w:rPr>
+        <w:rFonts w:ascii="Courier New" w:hAnsi="Courier New" w:cs="Courier New" w:hint="default"/>
+      </w:rPr>
+    </w:lvl>
+    <w:lvl w:ilvl="8" w:tplc="04090005" w:tentative="1">
+      <w:start w:val="1"/>
+      <w:numFmt w:val="bullet"/>
+      <w:lvlText w:val=""/>
+      <w:lvlJc w:val="left"/>
+      <w:pPr>
+        <w:ind w:left="6480" w:hanging="360"/>
+      </w:pPr>
+      <w:rPr>
+        <w:rFonts w:ascii="Wingdings" w:hAnsi="Wingdings" w:hint="default"/>
+      </w:rPr>
+    </w:lvl>
+  </w:abstractNum>
+  <w:num w:numId="1" w16cid:durableId="509611554">
+    <w:abstractNumId w:val="1"/>
+  </w:num>
+  <w:num w:numId="2" w16cid:durableId="1498114949">
+    <w:abstractNumId w:val="0"/>
+  </w:num>
+</w:numbering>
+</file>
+
 <file path=word/styles.xml><?xml version="1.0" encoding="utf-8"?>
-<w:styles xmlns:mc="http://schemas.openxmlformats.org/markup-compatibility/2006" xmlns:r="http://schemas.openxmlformats.org/officeDocument/2006/relationships" xmlns:w="http://schemas.openxmlformats.org/wordprocessingml/2006/main" xmlns:w14="http://schemas.microsoft.com/office/word/2010/wordml" xmlns:w15="http://schemas.microsoft.com/office/word/2012/wordml" xmlns:w16cex="http://schemas.microsoft.com/office/word/2018/wordml/cex" xmlns:w16cid="http://schemas.microsoft.com/office/word/2016/wordml/cid" xmlns:w16="http://schemas.microsoft.com/office/word/2018/wordml" xmlns:w16du="http://schemas.microsoft.com/office/word/2023/wordml/word16du" xmlns:w16sdtdh="http://schemas.microsoft.com/office/word/2020/wordml/sdtdatahash" xmlns:w16se="http://schemas.microsoft.com/office/word/2015/wordml/symex" mc:Ignorable="w14 w15 w16se w16cid w16 w16cex w16sdtdh w16du">
+<w:styles xmlns:mc="http://schemas.openxmlformats.org/markup-compatibility/2006" xmlns:r="http://schemas.openxmlformats.org/officeDocument/2006/relationships" xmlns:w="http://schemas.openxmlformats.org/wordprocessingml/2006/main" xmlns:w14="http://schemas.microsoft.com/office/word/2010/wordml" xmlns:w15="http://schemas.microsoft.com/office/word/2012/wordml" xmlns:w16cex="http://schemas.microsoft.com/office/word/2018/wordml/cex" xmlns:w16cid="http://schemas.microsoft.com/office/word/2016/wordml/cid" xmlns:w16="http://schemas.microsoft.com/office/word/2018/wordml" xmlns:w16sdtdh="http://schemas.microsoft.com/office/word/2020/wordml/sdtdatahash" xmlns:w16se="http://schemas.microsoft.com/office/word/2015/wordml/symex" mc:Ignorable="w14 w15 w16se w16cid w16 w16cex w16sdtdh">
   <w:docDefaults>
     <w:rPrDefault>
       <w:rPr>
@@ -1009,6 +2259,7 @@
   <w:style w:type="character" w:default="1" w:styleId="DefaultParagraphFont">
     <w:name w:val="Default Paragraph Font"/>
     <w:uiPriority w:val="1"/>
+    <w:semiHidden/>
     <w:unhideWhenUsed/>
   </w:style>
   <w:style w:type="table" w:default="1" w:styleId="TableNormal">
@@ -1320,6 +2571,30 @@
       <w:smallCaps/>
       <w:color w:val="0F4761" w:themeColor="accent1" w:themeShade="BF"/>
       <w:spacing w:val="5"/>
+    </w:rPr>
+  </w:style>
+  <w:style w:type="character" w:styleId="Strong">
+    <w:name w:val="Strong"/>
+    <w:basedOn w:val="DefaultParagraphFont"/>
+    <w:uiPriority w:val="22"/>
+    <w:qFormat/>
+    <w:rsid w:val="00ED4B84"/>
+    <w:rPr>
+      <w:b/>
+      <w:bCs/>
+    </w:rPr>
+  </w:style>
+  <w:style w:type="character" w:styleId="HTMLCode">
+    <w:name w:val="HTML Code"/>
+    <w:basedOn w:val="DefaultParagraphFont"/>
+    <w:uiPriority w:val="99"/>
+    <w:semiHidden/>
+    <w:unhideWhenUsed/>
+    <w:rsid w:val="00ED4B84"/>
+    <w:rPr>
+      <w:rFonts w:ascii="Courier New" w:eastAsia="Times New Roman" w:hAnsi="Courier New" w:cs="Courier New"/>
+      <w:sz w:val="20"/>
+      <w:szCs w:val="20"/>
     </w:rPr>
   </w:style>
 </w:styles>

</xml_diff>